<commit_message>
change to broken link
</commit_message>
<xml_diff>
--- a/SBI104/6-AnalyseVariants/AnalyseVariants.docx
+++ b/SBI104/6-AnalyseVariants/AnalyseVariants.docx
@@ -100,8 +100,6 @@
       <w:pPr>
         <w:pStyle w:val="Heading2"/>
       </w:pPr>
-      <w:bookmarkStart w:id="0" w:name="_GoBack"/>
-      <w:bookmarkEnd w:id="0"/>
       <w:r>
         <w:t>Resources</w:t>
       </w:r>
@@ -122,11 +120,15 @@
           <w:rPr>
             <w:rStyle w:val="Hyperlink"/>
           </w:rPr>
-          <w:t>http://www.acgs.uk.com/media/1025075/ngs_bioinformatics_bpg_final_version_2016.pdf</w:t>
+          <w:t>https://www.acgs.uk.com/quality/best-practice-guidelines/</w:t>
         </w:r>
       </w:hyperlink>
+      <w:r>
+        <w:t xml:space="preserve"> (go to Sequencing Guidelines section and open the document entitled NEW! NGS Bioinformatics August 2016)</w:t>
+      </w:r>
+      <w:bookmarkStart w:id="0" w:name="_GoBack"/>
+      <w:bookmarkEnd w:id="0"/>
     </w:p>
-    <w:p/>
     <w:p/>
     <w:sectPr>
       <w:pgSz w:w="11906" w:h="16838"/>
@@ -1655,7 +1657,7 @@
       </w:pPr>
     </w:pPrDefault>
   </w:docDefaults>
-  <w:latentStyles w:defLockedState="0" w:defUIPriority="99" w:defSemiHidden="0" w:defUnhideWhenUsed="0" w:defQFormat="0" w:count="375">
+  <w:latentStyles w:defLockedState="0" w:defUIPriority="99" w:defSemiHidden="0" w:defUnhideWhenUsed="0" w:defQFormat="0" w:count="376">
     <w:lsdException w:name="Normal" w:uiPriority="0" w:qFormat="1"/>
     <w:lsdException w:name="heading 1" w:uiPriority="9" w:qFormat="1"/>
     <w:lsdException w:name="heading 2" w:semiHidden="1" w:uiPriority="9" w:unhideWhenUsed="1" w:qFormat="1"/>
@@ -1761,7 +1763,6 @@
     <w:lsdException w:name="HTML Sample" w:semiHidden="1" w:unhideWhenUsed="1"/>
     <w:lsdException w:name="HTML Typewriter" w:semiHidden="1" w:unhideWhenUsed="1"/>
     <w:lsdException w:name="HTML Variable" w:semiHidden="1" w:unhideWhenUsed="1"/>
-    <w:lsdException w:name="Normal Table" w:semiHidden="1" w:unhideWhenUsed="1"/>
     <w:lsdException w:name="annotation subject" w:semiHidden="1" w:unhideWhenUsed="1"/>
     <w:lsdException w:name="No List" w:semiHidden="1" w:unhideWhenUsed="1"/>
     <w:lsdException w:name="Outline List 1" w:semiHidden="1" w:unhideWhenUsed="1"/>
@@ -1808,10 +1809,8 @@
     <w:lsdException w:name="Table Subtle 2" w:semiHidden="1" w:unhideWhenUsed="1"/>
     <w:lsdException w:name="Table Web 1" w:semiHidden="1" w:unhideWhenUsed="1"/>
     <w:lsdException w:name="Table Web 2" w:semiHidden="1" w:unhideWhenUsed="1"/>
-    <w:lsdException w:name="Table Web 3" w:semiHidden="1" w:unhideWhenUsed="1"/>
     <w:lsdException w:name="Balloon Text" w:semiHidden="1" w:unhideWhenUsed="1"/>
     <w:lsdException w:name="Table Grid" w:uiPriority="39"/>
-    <w:lsdException w:name="Table Theme" w:semiHidden="1" w:unhideWhenUsed="1"/>
     <w:lsdException w:name="Placeholder Text" w:semiHidden="1"/>
     <w:lsdException w:name="No Spacing" w:uiPriority="1" w:qFormat="1"/>
     <w:lsdException w:name="Light Shading" w:uiPriority="60"/>
@@ -2031,6 +2030,7 @@
     <w:lsdException w:name="Smart Hyperlink" w:semiHidden="1" w:unhideWhenUsed="1"/>
     <w:lsdException w:name="Hashtag" w:semiHidden="1" w:unhideWhenUsed="1"/>
     <w:lsdException w:name="Unresolved Mention" w:semiHidden="1" w:unhideWhenUsed="1"/>
+    <w:lsdException w:name="Smart Link" w:semiHidden="1" w:unhideWhenUsed="1"/>
   </w:latentStyles>
   <w:style w:type="paragraph" w:default="1" w:styleId="Normal">
     <w:name w:val="Normal"/>

</xml_diff>